<commit_message>
9/11/24 from laptop Push:1
</commit_message>
<xml_diff>
--- a/2024/Fall 2024/Senior Design 1/Assignment 1 User Needs Analysis (Fillable) FALL24.docx
+++ b/2024/Fall 2024/Senior Design 1/Assignment 1 User Needs Analysis (Fillable) FALL24.docx
@@ -363,35 +363,14 @@
           <w:rFonts w:ascii="Arial" w:hAnsi="Arial" w:cs="Arial"/>
           <w:sz w:val="22"/>
         </w:rPr>
-        <w:t xml:space="preserve">roup is tasked with creating a PLC Trainer platform, capable of teaching students the basics of PLC control. </w:t>
-      </w:r>
-      <w:r>
-        <w:rPr>
-          <w:rFonts w:ascii="Arial" w:hAnsi="Arial" w:cs="Arial"/>
-          <w:sz w:val="22"/>
-        </w:rPr>
-        <w:t xml:space="preserve">This PLC Trainer should </w:t>
-      </w:r>
-      <w:r>
-        <w:rPr>
-          <w:rFonts w:ascii="Arial" w:hAnsi="Arial" w:cs="Arial"/>
-          <w:sz w:val="22"/>
-        </w:rPr>
-        <w:t xml:space="preserve">implement various sensors and actuators that are outlined in the scope, can interact with the robot purchased for the lab, </w:t>
-      </w:r>
-      <w:r>
-        <w:rPr>
-          <w:rFonts w:ascii="Arial" w:hAnsi="Arial" w:cs="Arial"/>
-          <w:sz w:val="22"/>
-        </w:rPr>
-        <w:t>have modular input/output configurations to allow students to experiment with multiple field devices</w:t>
-      </w:r>
-      <w:r>
-        <w:rPr>
-          <w:rFonts w:ascii="Arial" w:hAnsi="Arial" w:cs="Arial"/>
-          <w:sz w:val="22"/>
-        </w:rPr>
-        <w:t xml:space="preserve"> and have sufficient documentation to support its feasibility. </w:t>
+        <w:t>roup is tasked with creating a PLC Trainer platform, capable of teaching students the basics of PLC control.</w:t>
+      </w:r>
+      <w:r>
+        <w:rPr>
+          <w:rFonts w:ascii="Arial" w:hAnsi="Arial" w:cs="Arial"/>
+          <w:sz w:val="22"/>
+        </w:rPr>
+        <w:t xml:space="preserve"> This PLC Trainer should have an interactive platform with various buttons, switches, HMI and indicators that will interact with a wind tunnel module, a VFD &amp; motor module, and a pneumatic switch module. </w:t>
       </w:r>
     </w:p>
     <w:p>
@@ -591,6 +570,120 @@
           </w:p>
           <w:p>
             <w:pPr>
+              <w:pStyle w:val="ListParagraph"/>
+              <w:numPr>
+                <w:ilvl w:val="0"/>
+                <w:numId w:val="30"/>
+              </w:numPr>
+              <w:rPr>
+                <w:rFonts w:ascii="Arial" w:hAnsi="Arial" w:cs="Arial"/>
+                <w:sz w:val="22"/>
+              </w:rPr>
+            </w:pPr>
+            <w:r>
+              <w:rPr>
+                <w:rFonts w:ascii="Arial" w:hAnsi="Arial" w:cs="Arial"/>
+                <w:sz w:val="22"/>
+              </w:rPr>
+              <w:t>1 PLC Trainer Platform</w:t>
+            </w:r>
+            <w:r>
+              <w:rPr>
+                <w:rFonts w:ascii="Arial" w:hAnsi="Arial" w:cs="Arial"/>
+                <w:sz w:val="22"/>
+              </w:rPr>
+              <w:t xml:space="preserve"> (P&amp;ID Diagram, Control Panel, HMI, Buttons, Switches, Indicators, compatible with industry regulations)</w:t>
+            </w:r>
+          </w:p>
+          <w:p>
+            <w:pPr>
+              <w:pStyle w:val="ListParagraph"/>
+              <w:numPr>
+                <w:ilvl w:val="0"/>
+                <w:numId w:val="30"/>
+              </w:numPr>
+              <w:rPr>
+                <w:rFonts w:ascii="Arial" w:hAnsi="Arial" w:cs="Arial"/>
+                <w:sz w:val="22"/>
+              </w:rPr>
+            </w:pPr>
+            <w:r>
+              <w:rPr>
+                <w:rFonts w:ascii="Arial" w:hAnsi="Arial" w:cs="Arial"/>
+                <w:sz w:val="22"/>
+              </w:rPr>
+              <w:t>1 Wind Tunnel Module</w:t>
+            </w:r>
+            <w:r>
+              <w:rPr>
+                <w:rFonts w:ascii="Arial" w:hAnsi="Arial" w:cs="Arial"/>
+                <w:sz w:val="22"/>
+              </w:rPr>
+              <w:t xml:space="preserve"> (P&amp;ID Diagram, Volumetric Flow Rate Control, Air Temperature Control)</w:t>
+            </w:r>
+          </w:p>
+          <w:p>
+            <w:pPr>
+              <w:pStyle w:val="ListParagraph"/>
+              <w:numPr>
+                <w:ilvl w:val="0"/>
+                <w:numId w:val="30"/>
+              </w:numPr>
+              <w:rPr>
+                <w:rFonts w:ascii="Arial" w:hAnsi="Arial" w:cs="Arial"/>
+                <w:sz w:val="22"/>
+              </w:rPr>
+            </w:pPr>
+            <w:r>
+              <w:rPr>
+                <w:rFonts w:ascii="Arial" w:hAnsi="Arial" w:cs="Arial"/>
+                <w:sz w:val="22"/>
+              </w:rPr>
+              <w:t>1 VFD &amp; Motor Module</w:t>
+            </w:r>
+            <w:r>
+              <w:rPr>
+                <w:rFonts w:ascii="Arial" w:hAnsi="Arial" w:cs="Arial"/>
+                <w:sz w:val="22"/>
+              </w:rPr>
+              <w:t xml:space="preserve"> (P&amp;ID Diagram)</w:t>
+            </w:r>
+          </w:p>
+          <w:p>
+            <w:pPr>
+              <w:pStyle w:val="ListParagraph"/>
+              <w:numPr>
+                <w:ilvl w:val="0"/>
+                <w:numId w:val="30"/>
+              </w:numPr>
+              <w:rPr>
+                <w:rFonts w:ascii="Arial" w:hAnsi="Arial" w:cs="Arial"/>
+                <w:sz w:val="22"/>
+              </w:rPr>
+            </w:pPr>
+            <w:r>
+              <w:rPr>
+                <w:rFonts w:ascii="Arial" w:hAnsi="Arial" w:cs="Arial"/>
+                <w:sz w:val="22"/>
+              </w:rPr>
+              <w:lastRenderedPageBreak/>
+              <w:t xml:space="preserve">1 Pneumatic Switch Module </w:t>
+            </w:r>
+            <w:r>
+              <w:rPr>
+                <w:rFonts w:ascii="Arial" w:hAnsi="Arial" w:cs="Arial"/>
+                <w:sz w:val="22"/>
+              </w:rPr>
+              <w:t>(P&amp;ID Diagram,)</w:t>
+            </w:r>
+          </w:p>
+        </w:tc>
+        <w:tc>
+          <w:tcPr>
+            <w:tcW w:w="3117" w:type="dxa"/>
+          </w:tcPr>
+          <w:p>
+            <w:pPr>
               <w:rPr>
                 <w:rFonts w:ascii="Arial" w:hAnsi="Arial" w:cs="Arial"/>
                 <w:sz w:val="22"/>
@@ -599,70 +692,67 @@
           </w:p>
           <w:p>
             <w:pPr>
+              <w:pStyle w:val="ListParagraph"/>
+              <w:numPr>
+                <w:ilvl w:val="0"/>
+                <w:numId w:val="30"/>
+              </w:numPr>
               <w:rPr>
                 <w:rFonts w:ascii="Arial" w:hAnsi="Arial" w:cs="Arial"/>
                 <w:sz w:val="22"/>
               </w:rPr>
             </w:pPr>
+            <w:r>
+              <w:rPr>
+                <w:rFonts w:ascii="Arial" w:hAnsi="Arial" w:cs="Arial"/>
+                <w:sz w:val="22"/>
+              </w:rPr>
+              <w:t>Cognex camera module</w:t>
+            </w:r>
           </w:p>
           <w:p>
             <w:pPr>
+              <w:pStyle w:val="ListParagraph"/>
+              <w:numPr>
+                <w:ilvl w:val="0"/>
+                <w:numId w:val="30"/>
+              </w:numPr>
               <w:rPr>
                 <w:rFonts w:ascii="Arial" w:hAnsi="Arial" w:cs="Arial"/>
                 <w:sz w:val="22"/>
               </w:rPr>
             </w:pPr>
+            <w:r>
+              <w:rPr>
+                <w:rFonts w:ascii="Arial" w:hAnsi="Arial" w:cs="Arial"/>
+                <w:sz w:val="22"/>
+              </w:rPr>
+              <w:t>Interaction with lab robot arms</w:t>
+            </w:r>
           </w:p>
           <w:p>
             <w:pPr>
+              <w:pStyle w:val="ListParagraph"/>
+              <w:numPr>
+                <w:ilvl w:val="0"/>
+                <w:numId w:val="30"/>
+              </w:numPr>
               <w:rPr>
                 <w:rFonts w:ascii="Arial" w:hAnsi="Arial" w:cs="Arial"/>
                 <w:sz w:val="22"/>
               </w:rPr>
             </w:pPr>
+            <w:r>
+              <w:rPr>
+                <w:rFonts w:ascii="Arial" w:hAnsi="Arial" w:cs="Arial"/>
+                <w:sz w:val="22"/>
+              </w:rPr>
+              <w:t>Additional Units of the trainer and modules</w:t>
+            </w:r>
           </w:p>
           <w:p>
             <w:pPr>
-              <w:rPr>
-                <w:rFonts w:ascii="Arial" w:hAnsi="Arial" w:cs="Arial"/>
-                <w:sz w:val="22"/>
-              </w:rPr>
-            </w:pPr>
-          </w:p>
-          <w:p>
-            <w:pPr>
-              <w:rPr>
-                <w:rFonts w:ascii="Arial" w:hAnsi="Arial" w:cs="Arial"/>
-                <w:sz w:val="22"/>
-              </w:rPr>
-            </w:pPr>
-          </w:p>
-          <w:p>
-            <w:pPr>
-              <w:rPr>
-                <w:rFonts w:ascii="Arial" w:hAnsi="Arial" w:cs="Arial"/>
-                <w:sz w:val="22"/>
-              </w:rPr>
-            </w:pPr>
-          </w:p>
-          <w:p>
-            <w:pPr>
-              <w:rPr>
-                <w:rFonts w:ascii="Arial" w:hAnsi="Arial" w:cs="Arial"/>
-                <w:sz w:val="22"/>
-              </w:rPr>
-            </w:pPr>
-          </w:p>
-          <w:p>
-            <w:pPr>
-              <w:rPr>
-                <w:rFonts w:ascii="Arial" w:hAnsi="Arial" w:cs="Arial"/>
-                <w:sz w:val="22"/>
-              </w:rPr>
-            </w:pPr>
-          </w:p>
-          <w:p>
-            <w:pPr>
+              <w:pStyle w:val="ListParagraph"/>
               <w:rPr>
                 <w:rFonts w:ascii="Arial" w:hAnsi="Arial" w:cs="Arial"/>
                 <w:sz w:val="22"/>
@@ -682,13 +772,29 @@
               </w:rPr>
             </w:pPr>
           </w:p>
-        </w:tc>
-        <w:tc>
-          <w:tcPr>
-            <w:tcW w:w="3117" w:type="dxa"/>
-          </w:tcPr>
           <w:p>
             <w:pPr>
+              <w:pStyle w:val="ListParagraph"/>
+              <w:numPr>
+                <w:ilvl w:val="0"/>
+                <w:numId w:val="30"/>
+              </w:numPr>
+              <w:rPr>
+                <w:rFonts w:ascii="Arial" w:hAnsi="Arial" w:cs="Arial"/>
+                <w:sz w:val="22"/>
+              </w:rPr>
+            </w:pPr>
+            <w:r>
+              <w:rPr>
+                <w:rFonts w:ascii="Arial" w:hAnsi="Arial" w:cs="Arial"/>
+                <w:sz w:val="22"/>
+              </w:rPr>
+              <w:t>Additional Modules</w:t>
+            </w:r>
+          </w:p>
+          <w:p>
+            <w:pPr>
+              <w:ind w:left="360"/>
               <w:rPr>
                 <w:rFonts w:ascii="Arial" w:hAnsi="Arial" w:cs="Arial"/>
                 <w:sz w:val="22"/>
@@ -869,7 +975,6 @@
                 <w:rFonts w:ascii="Arial" w:hAnsi="Arial" w:cs="Arial"/>
                 <w:sz w:val="22"/>
               </w:rPr>
-              <w:lastRenderedPageBreak/>
               <w:t>Professors</w:t>
             </w:r>
           </w:p>
@@ -916,7 +1021,6 @@
                 <w:rFonts w:ascii="Arial" w:hAnsi="Arial" w:cs="Arial"/>
                 <w:sz w:val="22"/>
               </w:rPr>
-              <w:lastRenderedPageBreak/>
               <w:t>Elderly students</w:t>
             </w:r>
             <w:r>
@@ -944,7 +1048,6 @@
                 <w:rFonts w:ascii="Arial" w:hAnsi="Arial" w:cs="Arial"/>
                 <w:sz w:val="22"/>
               </w:rPr>
-              <w:lastRenderedPageBreak/>
               <w:t>Students, TA’s, Professors, and Lab Staff with disabilities (Needs to be Easily Accessible and Configurable)</w:t>
             </w:r>
           </w:p>
@@ -1193,25 +1296,7 @@
           <w:i/>
           <w:sz w:val="22"/>
         </w:rPr>
-        <w:t xml:space="preserve">including a list of questions/materials prepared by design team in </w:t>
-      </w:r>
-      <w:proofErr w:type="gramStart"/>
-      <w:r>
-        <w:rPr>
-          <w:rFonts w:ascii="Arial" w:hAnsi="Arial" w:cs="Arial"/>
-          <w:i/>
-          <w:sz w:val="22"/>
-        </w:rPr>
-        <w:t>advanced</w:t>
-      </w:r>
-      <w:proofErr w:type="gramEnd"/>
-      <w:r>
-        <w:rPr>
-          <w:rFonts w:ascii="Arial" w:hAnsi="Arial" w:cs="Arial"/>
-          <w:i/>
-          <w:sz w:val="22"/>
-        </w:rPr>
-        <w:t xml:space="preserve"> of interview</w:t>
+        <w:t>including a list of questions/materials prepared by design team in advanced of interview</w:t>
       </w:r>
       <w:r>
         <w:rPr>
@@ -1425,6 +1510,21 @@
               </w:rPr>
             </w:pPr>
           </w:p>
+          <w:p>
+            <w:pPr>
+              <w:rPr>
+                <w:rFonts w:ascii="Arial" w:hAnsi="Arial" w:cs="Arial"/>
+                <w:sz w:val="22"/>
+              </w:rPr>
+            </w:pPr>
+            <w:r>
+              <w:rPr>
+                <w:rFonts w:ascii="Arial" w:hAnsi="Arial" w:cs="Arial"/>
+                <w:sz w:val="22"/>
+              </w:rPr>
+              <w:t>WEB 2250 – 5pm – 15min</w:t>
+            </w:r>
+          </w:p>
         </w:tc>
       </w:tr>
       <w:tr>
@@ -2001,7 +2101,7 @@
                 <w:rFonts w:ascii="Arial" w:hAnsi="Arial" w:cs="Arial"/>
                 <w:sz w:val="22"/>
               </w:rPr>
-              <w:t xml:space="preserve">  </w:t>
+              <w:t xml:space="preserve"> </w:t>
             </w:r>
             <w:proofErr w:type="gramStart"/>
             <w:r>
@@ -2009,7 +2109,14 @@
                 <w:rFonts w:ascii="Arial" w:hAnsi="Arial" w:cs="Arial"/>
                 <w:sz w:val="22"/>
               </w:rPr>
-              <w:t xml:space="preserve">   (</w:t>
+              <w:t xml:space="preserve"> </w:t>
+            </w:r>
+            <w:r>
+              <w:rPr>
+                <w:rFonts w:ascii="Arial" w:hAnsi="Arial" w:cs="Arial"/>
+                <w:sz w:val="22"/>
+              </w:rPr>
+              <w:t xml:space="preserve">  (</w:t>
             </w:r>
             <w:proofErr w:type="gramEnd"/>
             <w:r>
@@ -2032,6 +2139,21 @@
                 <w:sz w:val="22"/>
               </w:rPr>
             </w:pPr>
+          </w:p>
+          <w:p>
+            <w:pPr>
+              <w:rPr>
+                <w:rFonts w:ascii="Arial" w:hAnsi="Arial" w:cs="Arial"/>
+                <w:sz w:val="22"/>
+              </w:rPr>
+            </w:pPr>
+            <w:r>
+              <w:rPr>
+                <w:rFonts w:ascii="Arial" w:hAnsi="Arial" w:cs="Arial"/>
+                <w:sz w:val="22"/>
+              </w:rPr>
+              <w:t>MEK Tutoring Center - 2:00pm 9/10/24 – 15 Minutes</w:t>
+            </w:r>
           </w:p>
         </w:tc>
       </w:tr>
@@ -2078,7 +2200,14 @@
                 <w:rFonts w:ascii="Arial" w:hAnsi="Arial" w:cs="Arial"/>
                 <w:sz w:val="22"/>
               </w:rPr>
-              <w:t xml:space="preserve">sentences)   </w:t>
+              <w:t xml:space="preserve">sentences)  </w:t>
+            </w:r>
+            <w:r>
+              <w:rPr>
+                <w:rFonts w:ascii="Arial" w:hAnsi="Arial" w:cs="Arial"/>
+                <w:sz w:val="22"/>
+              </w:rPr>
+              <w:t xml:space="preserve"> </w:t>
             </w:r>
             <w:proofErr w:type="gramEnd"/>
             <w:r>
@@ -2086,7 +2215,7 @@
                 <w:rFonts w:ascii="Arial" w:hAnsi="Arial" w:cs="Arial"/>
                 <w:sz w:val="22"/>
               </w:rPr>
-              <w:t xml:space="preserve">        (/1 point):</w:t>
+              <w:t xml:space="preserve">       (/1 point):</w:t>
             </w:r>
           </w:p>
         </w:tc>
@@ -4077,14 +4206,34 @@
           <w:sz w:val="22"/>
         </w:rPr>
       </w:pPr>
-    </w:p>
-    <w:p>
-      <w:pPr>
-        <w:rPr>
-          <w:rFonts w:ascii="Arial" w:hAnsi="Arial" w:cs="Arial"/>
-          <w:sz w:val="22"/>
-        </w:rPr>
-      </w:pPr>
+      <w:r>
+        <w:rPr>
+          <w:rFonts w:ascii="Arial" w:hAnsi="Arial" w:cs="Arial"/>
+          <w:sz w:val="22"/>
+        </w:rPr>
+        <w:t xml:space="preserve">The goal of our user needs testing is to define the accessibility of the PLC Lab Trainer in terms of the rough dimensions, weights, and locations. We are seeking to understand the limitations of our mainstream and extreme users. Due to the modular nature of the PLC modules, we want to make sure that they are easily relocatable. When sitting down at a lab station, we want to make sure that the users </w:t>
+      </w:r>
+      <w:r>
+        <w:rPr>
+          <w:rFonts w:ascii="Arial" w:hAnsi="Arial" w:cs="Arial"/>
+          <w:sz w:val="22"/>
+        </w:rPr>
+        <w:t>can</w:t>
+      </w:r>
+      <w:r>
+        <w:rPr>
+          <w:rFonts w:ascii="Arial" w:hAnsi="Arial" w:cs="Arial"/>
+          <w:sz w:val="22"/>
+        </w:rPr>
+        <w:t xml:space="preserve"> interact fully with the PLC trainer platform/control panel without </w:t>
+      </w:r>
+      <w:r>
+        <w:rPr>
+          <w:rFonts w:ascii="Arial" w:hAnsi="Arial" w:cs="Arial"/>
+          <w:sz w:val="22"/>
+        </w:rPr>
+        <w:t>having to strain or overly exert themselves to reach interactive devices. We also want to know how the equipment will interact with the lab room itself, specifically; how much space is allotted for one station? What will storage of the stations look like? What is the proximity of each station to a power supply outlet?</w:t>
+      </w:r>
     </w:p>
     <w:p>
       <w:pPr>
@@ -4209,27 +4358,56 @@
     </w:p>
     <w:p>
       <w:pPr>
-        <w:rPr>
-          <w:rFonts w:ascii="Arial" w:hAnsi="Arial" w:cs="Arial"/>
-          <w:sz w:val="22"/>
-        </w:rPr>
-      </w:pPr>
-    </w:p>
-    <w:p>
-      <w:pPr>
-        <w:rPr>
-          <w:rFonts w:ascii="Arial" w:hAnsi="Arial" w:cs="Arial"/>
-          <w:sz w:val="22"/>
-        </w:rPr>
-      </w:pPr>
-    </w:p>
-    <w:p>
-      <w:pPr>
-        <w:rPr>
-          <w:rFonts w:ascii="Arial" w:hAnsi="Arial" w:cs="Arial"/>
-          <w:sz w:val="22"/>
-        </w:rPr>
-      </w:pPr>
+        <w:pStyle w:val="ListParagraph"/>
+        <w:rPr>
+          <w:rFonts w:ascii="Arial" w:hAnsi="Arial" w:cs="Arial"/>
+          <w:sz w:val="22"/>
+        </w:rPr>
+      </w:pPr>
+    </w:p>
+    <w:p>
+      <w:pPr>
+        <w:ind w:left="360"/>
+        <w:rPr>
+          <w:rFonts w:ascii="Arial" w:hAnsi="Arial" w:cs="Arial"/>
+          <w:sz w:val="22"/>
+        </w:rPr>
+      </w:pPr>
+      <w:r>
+        <w:rPr>
+          <w:rFonts w:ascii="Arial" w:hAnsi="Arial" w:cs="Arial"/>
+          <w:sz w:val="22"/>
+        </w:rPr>
+        <w:t xml:space="preserve">For our user needs testing, we did a focus group exercise between our design project members to parse out what would be helpful in </w:t>
+      </w:r>
+      <w:r>
+        <w:rPr>
+          <w:rFonts w:ascii="Arial" w:hAnsi="Arial" w:cs="Arial"/>
+          <w:sz w:val="22"/>
+        </w:rPr>
+        <w:t>an interactive lab setup</w:t>
+      </w:r>
+      <w:r>
+        <w:rPr>
+          <w:rFonts w:ascii="Arial" w:hAnsi="Arial" w:cs="Arial"/>
+          <w:sz w:val="22"/>
+        </w:rPr>
+        <w:t xml:space="preserve"> from a student's perspective. We discussed aspects of a lab setup that would engage or discourage students.</w:t>
+      </w:r>
+      <w:r>
+        <w:rPr>
+          <w:rFonts w:ascii="Arial" w:hAnsi="Arial" w:cs="Arial"/>
+          <w:sz w:val="22"/>
+        </w:rPr>
+        <w:t xml:space="preserve"> To investigate the layout of an effective lab trainer platform, we went to the mechatronics lab and dimensioned a single station from the perspective of a student sitting down. This is where we learned the advantages and disadvantages of the locations of an HMI, I/O interactions and platform dimensions. We also observed an active mechatronics lab to understand how students interact with lab setups. To define the location boundaries of our platform, we toured the lab that the trainers will be used in and actively </w:t>
+      </w:r>
+      <w:r>
+        <w:rPr>
+          <w:rFonts w:ascii="Arial" w:hAnsi="Arial" w:cs="Arial"/>
+          <w:sz w:val="22"/>
+        </w:rPr>
+        <w:t xml:space="preserve">took notes on constraints such as room ergonomics and outlet locations. </w:t>
+      </w:r>
     </w:p>
     <w:p>
       <w:pPr>
@@ -4365,7 +4543,32 @@
     </w:p>
     <w:p>
       <w:pPr>
-        <w:ind w:left="360"/>
+        <w:pStyle w:val="ListParagraph"/>
+        <w:numPr>
+          <w:ilvl w:val="0"/>
+          <w:numId w:val="31"/>
+        </w:numPr>
+        <w:rPr>
+          <w:rFonts w:ascii="Arial" w:hAnsi="Arial" w:cs="Arial"/>
+          <w:sz w:val="22"/>
+          <w:u w:val="single"/>
+        </w:rPr>
+      </w:pPr>
+      <w:r>
+        <w:rPr>
+          <w:rFonts w:ascii="Arial" w:hAnsi="Arial" w:cs="Arial"/>
+          <w:sz w:val="22"/>
+        </w:rPr>
+        <w:t>From a student’s perspective a simplistic lab training platform will be more inviting for beginners to engage with.</w:t>
+      </w:r>
+    </w:p>
+    <w:p>
+      <w:pPr>
+        <w:pStyle w:val="ListParagraph"/>
+        <w:numPr>
+          <w:ilvl w:val="0"/>
+          <w:numId w:val="31"/>
+        </w:numPr>
         <w:rPr>
           <w:rFonts w:ascii="Arial" w:hAnsi="Arial" w:cs="Arial"/>
           <w:sz w:val="22"/>
@@ -4720,11 +4923,352 @@
     </w:p>
     <w:p>
       <w:pPr>
-        <w:pStyle w:val="ListParagraph"/>
         <w:rPr>
           <w:rFonts w:ascii="Arial" w:hAnsi="Arial" w:cs="Arial"/>
           <w:sz w:val="22"/>
           <w:u w:val="single"/>
+        </w:rPr>
+      </w:pPr>
+    </w:p>
+    <w:p>
+      <w:pPr>
+        <w:ind w:left="720"/>
+        <w:rPr>
+          <w:rFonts w:ascii="Arial" w:hAnsi="Arial" w:cs="Arial"/>
+          <w:sz w:val="22"/>
+        </w:rPr>
+      </w:pPr>
+    </w:p>
+    <w:p>
+      <w:pPr>
+        <w:ind w:left="720"/>
+        <w:rPr>
+          <w:rFonts w:ascii="Arial" w:hAnsi="Arial" w:cs="Arial"/>
+          <w:sz w:val="22"/>
+        </w:rPr>
+      </w:pPr>
+    </w:p>
+    <w:p>
+      <w:pPr>
+        <w:ind w:left="720"/>
+        <w:rPr>
+          <w:rFonts w:ascii="Arial" w:hAnsi="Arial" w:cs="Arial"/>
+          <w:sz w:val="22"/>
+        </w:rPr>
+      </w:pPr>
+    </w:p>
+    <w:p>
+      <w:pPr>
+        <w:ind w:left="720"/>
+        <w:rPr>
+          <w:rFonts w:ascii="Arial" w:hAnsi="Arial" w:cs="Arial"/>
+          <w:sz w:val="22"/>
+        </w:rPr>
+      </w:pPr>
+    </w:p>
+    <w:p>
+      <w:pPr>
+        <w:ind w:left="720"/>
+        <w:rPr>
+          <w:rFonts w:ascii="Arial" w:hAnsi="Arial" w:cs="Arial"/>
+          <w:sz w:val="22"/>
+        </w:rPr>
+      </w:pPr>
+    </w:p>
+    <w:p>
+      <w:pPr>
+        <w:ind w:left="720"/>
+        <w:rPr>
+          <w:rFonts w:ascii="Arial" w:hAnsi="Arial" w:cs="Arial"/>
+          <w:sz w:val="22"/>
+        </w:rPr>
+      </w:pPr>
+    </w:p>
+    <w:p>
+      <w:pPr>
+        <w:ind w:left="720"/>
+        <w:rPr>
+          <w:rFonts w:ascii="Arial" w:hAnsi="Arial" w:cs="Arial"/>
+          <w:sz w:val="22"/>
+        </w:rPr>
+      </w:pPr>
+    </w:p>
+    <w:p>
+      <w:pPr>
+        <w:ind w:left="720"/>
+        <w:rPr>
+          <w:rFonts w:ascii="Arial" w:hAnsi="Arial" w:cs="Arial"/>
+          <w:sz w:val="22"/>
+        </w:rPr>
+      </w:pPr>
+    </w:p>
+    <w:p>
+      <w:pPr>
+        <w:ind w:left="720"/>
+        <w:rPr>
+          <w:rFonts w:ascii="Arial" w:hAnsi="Arial" w:cs="Arial"/>
+          <w:sz w:val="22"/>
+        </w:rPr>
+      </w:pPr>
+    </w:p>
+    <w:p>
+      <w:pPr>
+        <w:ind w:left="720"/>
+        <w:rPr>
+          <w:rFonts w:ascii="Arial" w:hAnsi="Arial" w:cs="Arial"/>
+          <w:sz w:val="22"/>
+        </w:rPr>
+      </w:pPr>
+    </w:p>
+    <w:p>
+      <w:pPr>
+        <w:ind w:left="720"/>
+        <w:rPr>
+          <w:rFonts w:ascii="Arial" w:hAnsi="Arial" w:cs="Arial"/>
+          <w:sz w:val="22"/>
+        </w:rPr>
+      </w:pPr>
+    </w:p>
+    <w:p>
+      <w:pPr>
+        <w:ind w:left="720"/>
+        <w:rPr>
+          <w:rFonts w:ascii="Arial" w:hAnsi="Arial" w:cs="Arial"/>
+          <w:sz w:val="22"/>
+        </w:rPr>
+      </w:pPr>
+    </w:p>
+    <w:p>
+      <w:pPr>
+        <w:ind w:left="720"/>
+        <w:rPr>
+          <w:rFonts w:ascii="Arial" w:hAnsi="Arial" w:cs="Arial"/>
+          <w:sz w:val="22"/>
+        </w:rPr>
+      </w:pPr>
+    </w:p>
+    <w:p>
+      <w:pPr>
+        <w:ind w:left="720"/>
+        <w:rPr>
+          <w:rFonts w:ascii="Arial" w:hAnsi="Arial" w:cs="Arial"/>
+          <w:sz w:val="22"/>
+        </w:rPr>
+      </w:pPr>
+    </w:p>
+    <w:p>
+      <w:pPr>
+        <w:ind w:left="720"/>
+        <w:rPr>
+          <w:rFonts w:ascii="Arial" w:hAnsi="Arial" w:cs="Arial"/>
+          <w:sz w:val="22"/>
+        </w:rPr>
+      </w:pPr>
+    </w:p>
+    <w:p>
+      <w:pPr>
+        <w:ind w:left="720"/>
+        <w:rPr>
+          <w:rFonts w:ascii="Arial" w:hAnsi="Arial" w:cs="Arial"/>
+          <w:sz w:val="22"/>
+        </w:rPr>
+      </w:pPr>
+    </w:p>
+    <w:p>
+      <w:pPr>
+        <w:ind w:left="720"/>
+        <w:rPr>
+          <w:rFonts w:ascii="Arial" w:hAnsi="Arial" w:cs="Arial"/>
+          <w:sz w:val="22"/>
+        </w:rPr>
+      </w:pPr>
+    </w:p>
+    <w:p>
+      <w:pPr>
+        <w:ind w:left="720"/>
+        <w:rPr>
+          <w:rFonts w:ascii="Arial" w:hAnsi="Arial" w:cs="Arial"/>
+          <w:sz w:val="22"/>
+        </w:rPr>
+      </w:pPr>
+    </w:p>
+    <w:p>
+      <w:pPr>
+        <w:ind w:left="720"/>
+        <w:rPr>
+          <w:rFonts w:ascii="Arial" w:hAnsi="Arial" w:cs="Arial"/>
+          <w:sz w:val="22"/>
+        </w:rPr>
+      </w:pPr>
+    </w:p>
+    <w:p>
+      <w:pPr>
+        <w:ind w:left="720"/>
+        <w:rPr>
+          <w:rFonts w:ascii="Arial" w:hAnsi="Arial" w:cs="Arial"/>
+          <w:sz w:val="22"/>
+        </w:rPr>
+      </w:pPr>
+    </w:p>
+    <w:p>
+      <w:pPr>
+        <w:ind w:left="720"/>
+        <w:rPr>
+          <w:rFonts w:ascii="Arial" w:hAnsi="Arial" w:cs="Arial"/>
+          <w:sz w:val="22"/>
+        </w:rPr>
+      </w:pPr>
+    </w:p>
+    <w:p>
+      <w:pPr>
+        <w:ind w:left="720"/>
+        <w:rPr>
+          <w:rFonts w:ascii="Arial" w:hAnsi="Arial" w:cs="Arial"/>
+          <w:sz w:val="22"/>
+        </w:rPr>
+      </w:pPr>
+    </w:p>
+    <w:p>
+      <w:pPr>
+        <w:ind w:left="720"/>
+        <w:rPr>
+          <w:rFonts w:ascii="Arial" w:hAnsi="Arial" w:cs="Arial"/>
+          <w:sz w:val="22"/>
+        </w:rPr>
+      </w:pPr>
+    </w:p>
+    <w:p>
+      <w:pPr>
+        <w:ind w:left="720"/>
+        <w:rPr>
+          <w:rFonts w:ascii="Arial" w:hAnsi="Arial" w:cs="Arial"/>
+          <w:sz w:val="22"/>
+        </w:rPr>
+      </w:pPr>
+    </w:p>
+    <w:p>
+      <w:pPr>
+        <w:ind w:left="720"/>
+        <w:rPr>
+          <w:rFonts w:ascii="Arial" w:hAnsi="Arial" w:cs="Arial"/>
+          <w:sz w:val="22"/>
+        </w:rPr>
+      </w:pPr>
+    </w:p>
+    <w:p>
+      <w:pPr>
+        <w:ind w:left="720"/>
+        <w:rPr>
+          <w:rFonts w:ascii="Arial" w:hAnsi="Arial" w:cs="Arial"/>
+          <w:sz w:val="22"/>
+        </w:rPr>
+      </w:pPr>
+    </w:p>
+    <w:p>
+      <w:pPr>
+        <w:ind w:left="720"/>
+        <w:rPr>
+          <w:rFonts w:ascii="Arial" w:hAnsi="Arial" w:cs="Arial"/>
+          <w:sz w:val="22"/>
+        </w:rPr>
+      </w:pPr>
+    </w:p>
+    <w:p>
+      <w:pPr>
+        <w:ind w:left="720"/>
+        <w:rPr>
+          <w:rFonts w:ascii="Arial" w:hAnsi="Arial" w:cs="Arial"/>
+          <w:sz w:val="22"/>
+        </w:rPr>
+      </w:pPr>
+    </w:p>
+    <w:p>
+      <w:pPr>
+        <w:ind w:left="720"/>
+        <w:rPr>
+          <w:rFonts w:ascii="Arial" w:hAnsi="Arial" w:cs="Arial"/>
+          <w:sz w:val="22"/>
+        </w:rPr>
+      </w:pPr>
+    </w:p>
+    <w:p>
+      <w:pPr>
+        <w:ind w:left="720"/>
+        <w:rPr>
+          <w:rFonts w:ascii="Arial" w:hAnsi="Arial" w:cs="Arial"/>
+          <w:sz w:val="22"/>
+        </w:rPr>
+      </w:pPr>
+    </w:p>
+    <w:p>
+      <w:pPr>
+        <w:ind w:left="720"/>
+        <w:rPr>
+          <w:rFonts w:ascii="Arial" w:hAnsi="Arial" w:cs="Arial"/>
+          <w:sz w:val="22"/>
+        </w:rPr>
+      </w:pPr>
+    </w:p>
+    <w:p>
+      <w:pPr>
+        <w:ind w:left="720"/>
+        <w:rPr>
+          <w:rFonts w:ascii="Arial" w:hAnsi="Arial" w:cs="Arial"/>
+          <w:sz w:val="22"/>
+        </w:rPr>
+      </w:pPr>
+    </w:p>
+    <w:p>
+      <w:pPr>
+        <w:ind w:left="720"/>
+        <w:rPr>
+          <w:rFonts w:ascii="Arial" w:hAnsi="Arial" w:cs="Arial"/>
+          <w:sz w:val="22"/>
+        </w:rPr>
+      </w:pPr>
+    </w:p>
+    <w:p>
+      <w:pPr>
+        <w:ind w:left="720"/>
+        <w:rPr>
+          <w:rFonts w:ascii="Arial" w:hAnsi="Arial" w:cs="Arial"/>
+          <w:sz w:val="22"/>
+        </w:rPr>
+      </w:pPr>
+    </w:p>
+    <w:p>
+      <w:pPr>
+        <w:ind w:left="720"/>
+        <w:rPr>
+          <w:rFonts w:ascii="Arial" w:hAnsi="Arial" w:cs="Arial"/>
+          <w:sz w:val="22"/>
+        </w:rPr>
+      </w:pPr>
+    </w:p>
+    <w:p>
+      <w:pPr>
+        <w:ind w:left="720"/>
+        <w:rPr>
+          <w:rFonts w:ascii="Arial" w:hAnsi="Arial" w:cs="Arial"/>
+          <w:sz w:val="22"/>
+        </w:rPr>
+      </w:pPr>
+    </w:p>
+    <w:p>
+      <w:pPr>
+        <w:ind w:left="720"/>
+        <w:rPr>
+          <w:rFonts w:ascii="Arial" w:hAnsi="Arial" w:cs="Arial"/>
+          <w:sz w:val="22"/>
+        </w:rPr>
+      </w:pPr>
+    </w:p>
+    <w:p>
+      <w:pPr>
+        <w:ind w:left="720"/>
+        <w:rPr>
+          <w:rFonts w:ascii="Arial" w:hAnsi="Arial" w:cs="Arial"/>
+          <w:sz w:val="22"/>
         </w:rPr>
       </w:pPr>
     </w:p>
@@ -4747,23 +5291,8 @@
           <w:sz w:val="22"/>
           <w:u w:val="single"/>
         </w:rPr>
-        <w:t>Appendix</w:t>
-      </w:r>
-      <w:r>
-        <w:rPr>
-          <w:rFonts w:ascii="Arial" w:hAnsi="Arial" w:cs="Arial"/>
-          <w:sz w:val="22"/>
-          <w:u w:val="single"/>
-        </w:rPr>
-        <w:t xml:space="preserve"> (</w:t>
-      </w:r>
-      <w:r>
-        <w:rPr>
-          <w:rFonts w:ascii="Arial" w:hAnsi="Arial" w:cs="Arial"/>
-          <w:sz w:val="22"/>
-          <w:u w:val="single"/>
-        </w:rPr>
-        <w:t>points included under part D, User Needs Testing)</w:t>
+        <w:lastRenderedPageBreak/>
+        <w:t>Appendix (points included under part D, User Needs Testing)</w:t>
       </w:r>
     </w:p>
     <w:p>
@@ -4815,21 +5344,7 @@
           <w:rFonts w:ascii="Arial" w:hAnsi="Arial" w:cs="Arial"/>
           <w:sz w:val="22"/>
         </w:rPr>
-        <w:t xml:space="preserve">. Include </w:t>
-      </w:r>
-      <w:r>
-        <w:rPr>
-          <w:rFonts w:ascii="Arial" w:hAnsi="Arial" w:cs="Arial"/>
-          <w:sz w:val="22"/>
-        </w:rPr>
-        <w:t>questions/other materials prepar</w:t>
-      </w:r>
-      <w:r>
-        <w:rPr>
-          <w:rFonts w:ascii="Arial" w:hAnsi="Arial" w:cs="Arial"/>
-          <w:sz w:val="22"/>
-        </w:rPr>
-        <w:t>ed by design team for interview.</w:t>
+        <w:t>. Include questions/other materials prepared by design team for interview.</w:t>
       </w:r>
     </w:p>
     <w:p>
@@ -4849,14 +5364,7 @@
           <w:rFonts w:ascii="Arial" w:hAnsi="Arial" w:cs="Arial"/>
           <w:sz w:val="22"/>
         </w:rPr>
-        <w:t>Notes from technical expert interviews</w:t>
-      </w:r>
-      <w:r>
-        <w:rPr>
-          <w:rFonts w:ascii="Arial" w:hAnsi="Arial" w:cs="Arial"/>
-          <w:sz w:val="22"/>
-        </w:rPr>
-        <w:t>.</w:t>
+        <w:t>Notes from technical expert interviews.</w:t>
       </w:r>
     </w:p>
     <w:p>
@@ -4876,14 +5384,7 @@
           <w:rFonts w:ascii="Arial" w:hAnsi="Arial" w:cs="Arial"/>
           <w:sz w:val="22"/>
         </w:rPr>
-        <w:t>Notes, photos, and/or videos documenting your user needs prototype</w:t>
-      </w:r>
-      <w:r>
-        <w:rPr>
-          <w:rFonts w:ascii="Arial" w:hAnsi="Arial" w:cs="Arial"/>
-          <w:sz w:val="22"/>
-        </w:rPr>
-        <w:t>.</w:t>
+        <w:t>Notes, photos, and/or videos documenting your user needs prototype.</w:t>
       </w:r>
     </w:p>
     <w:p>
@@ -4894,302 +5395,6 @@
           <w:sz w:val="22"/>
         </w:rPr>
       </w:pPr>
-    </w:p>
-    <w:p>
-      <w:pPr>
-        <w:ind w:left="720"/>
-        <w:rPr>
-          <w:rFonts w:ascii="Arial" w:hAnsi="Arial" w:cs="Arial"/>
-          <w:sz w:val="22"/>
-        </w:rPr>
-      </w:pPr>
-    </w:p>
-    <w:p>
-      <w:pPr>
-        <w:ind w:left="720"/>
-        <w:rPr>
-          <w:rFonts w:ascii="Arial" w:hAnsi="Arial" w:cs="Arial"/>
-          <w:sz w:val="22"/>
-        </w:rPr>
-      </w:pPr>
-    </w:p>
-    <w:p>
-      <w:pPr>
-        <w:ind w:left="720"/>
-        <w:rPr>
-          <w:rFonts w:ascii="Arial" w:hAnsi="Arial" w:cs="Arial"/>
-          <w:sz w:val="22"/>
-        </w:rPr>
-      </w:pPr>
-    </w:p>
-    <w:p>
-      <w:pPr>
-        <w:ind w:left="720"/>
-        <w:rPr>
-          <w:rFonts w:ascii="Arial" w:hAnsi="Arial" w:cs="Arial"/>
-          <w:sz w:val="22"/>
-        </w:rPr>
-      </w:pPr>
-    </w:p>
-    <w:p>
-      <w:pPr>
-        <w:ind w:left="720"/>
-        <w:rPr>
-          <w:rFonts w:ascii="Arial" w:hAnsi="Arial" w:cs="Arial"/>
-          <w:sz w:val="22"/>
-        </w:rPr>
-      </w:pPr>
-    </w:p>
-    <w:p>
-      <w:pPr>
-        <w:ind w:left="720"/>
-        <w:rPr>
-          <w:rFonts w:ascii="Arial" w:hAnsi="Arial" w:cs="Arial"/>
-          <w:sz w:val="22"/>
-        </w:rPr>
-      </w:pPr>
-    </w:p>
-    <w:p>
-      <w:pPr>
-        <w:ind w:left="720"/>
-        <w:rPr>
-          <w:rFonts w:ascii="Arial" w:hAnsi="Arial" w:cs="Arial"/>
-          <w:sz w:val="22"/>
-        </w:rPr>
-      </w:pPr>
-    </w:p>
-    <w:p>
-      <w:pPr>
-        <w:ind w:left="720"/>
-        <w:rPr>
-          <w:rFonts w:ascii="Arial" w:hAnsi="Arial" w:cs="Arial"/>
-          <w:sz w:val="22"/>
-        </w:rPr>
-      </w:pPr>
-    </w:p>
-    <w:p>
-      <w:pPr>
-        <w:ind w:left="720"/>
-        <w:rPr>
-          <w:rFonts w:ascii="Arial" w:hAnsi="Arial" w:cs="Arial"/>
-          <w:sz w:val="22"/>
-        </w:rPr>
-      </w:pPr>
-    </w:p>
-    <w:p>
-      <w:pPr>
-        <w:ind w:left="720"/>
-        <w:rPr>
-          <w:rFonts w:ascii="Arial" w:hAnsi="Arial" w:cs="Arial"/>
-          <w:sz w:val="22"/>
-        </w:rPr>
-      </w:pPr>
-    </w:p>
-    <w:p>
-      <w:pPr>
-        <w:ind w:left="720"/>
-        <w:rPr>
-          <w:rFonts w:ascii="Arial" w:hAnsi="Arial" w:cs="Arial"/>
-          <w:sz w:val="22"/>
-        </w:rPr>
-      </w:pPr>
-    </w:p>
-    <w:p>
-      <w:pPr>
-        <w:ind w:left="720"/>
-        <w:rPr>
-          <w:rFonts w:ascii="Arial" w:hAnsi="Arial" w:cs="Arial"/>
-          <w:sz w:val="22"/>
-        </w:rPr>
-      </w:pPr>
-    </w:p>
-    <w:p>
-      <w:pPr>
-        <w:ind w:left="720"/>
-        <w:rPr>
-          <w:rFonts w:ascii="Arial" w:hAnsi="Arial" w:cs="Arial"/>
-          <w:sz w:val="22"/>
-        </w:rPr>
-      </w:pPr>
-    </w:p>
-    <w:p>
-      <w:pPr>
-        <w:ind w:left="720"/>
-        <w:rPr>
-          <w:rFonts w:ascii="Arial" w:hAnsi="Arial" w:cs="Arial"/>
-          <w:sz w:val="22"/>
-        </w:rPr>
-      </w:pPr>
-    </w:p>
-    <w:p>
-      <w:pPr>
-        <w:ind w:left="720"/>
-        <w:rPr>
-          <w:rFonts w:ascii="Arial" w:hAnsi="Arial" w:cs="Arial"/>
-          <w:sz w:val="22"/>
-        </w:rPr>
-      </w:pPr>
-    </w:p>
-    <w:p>
-      <w:pPr>
-        <w:ind w:left="720"/>
-        <w:rPr>
-          <w:rFonts w:ascii="Arial" w:hAnsi="Arial" w:cs="Arial"/>
-          <w:sz w:val="22"/>
-        </w:rPr>
-      </w:pPr>
-    </w:p>
-    <w:p>
-      <w:pPr>
-        <w:ind w:left="720"/>
-        <w:rPr>
-          <w:rFonts w:ascii="Arial" w:hAnsi="Arial" w:cs="Arial"/>
-          <w:sz w:val="22"/>
-        </w:rPr>
-      </w:pPr>
-    </w:p>
-    <w:p>
-      <w:pPr>
-        <w:ind w:left="720"/>
-        <w:rPr>
-          <w:rFonts w:ascii="Arial" w:hAnsi="Arial" w:cs="Arial"/>
-          <w:sz w:val="22"/>
-        </w:rPr>
-      </w:pPr>
-    </w:p>
-    <w:p>
-      <w:pPr>
-        <w:ind w:left="720"/>
-        <w:rPr>
-          <w:rFonts w:ascii="Arial" w:hAnsi="Arial" w:cs="Arial"/>
-          <w:sz w:val="22"/>
-        </w:rPr>
-      </w:pPr>
-    </w:p>
-    <w:p>
-      <w:pPr>
-        <w:ind w:left="720"/>
-        <w:rPr>
-          <w:rFonts w:ascii="Arial" w:hAnsi="Arial" w:cs="Arial"/>
-          <w:sz w:val="22"/>
-        </w:rPr>
-      </w:pPr>
-    </w:p>
-    <w:p>
-      <w:pPr>
-        <w:ind w:left="720"/>
-        <w:rPr>
-          <w:rFonts w:ascii="Arial" w:hAnsi="Arial" w:cs="Arial"/>
-          <w:sz w:val="22"/>
-        </w:rPr>
-      </w:pPr>
-    </w:p>
-    <w:p>
-      <w:pPr>
-        <w:ind w:left="720"/>
-        <w:rPr>
-          <w:rFonts w:ascii="Arial" w:hAnsi="Arial" w:cs="Arial"/>
-          <w:sz w:val="22"/>
-        </w:rPr>
-      </w:pPr>
-    </w:p>
-    <w:p>
-      <w:pPr>
-        <w:ind w:left="720"/>
-        <w:rPr>
-          <w:rFonts w:ascii="Arial" w:hAnsi="Arial" w:cs="Arial"/>
-          <w:sz w:val="22"/>
-        </w:rPr>
-      </w:pPr>
-    </w:p>
-    <w:p>
-      <w:pPr>
-        <w:ind w:left="720"/>
-        <w:rPr>
-          <w:rFonts w:ascii="Arial" w:hAnsi="Arial" w:cs="Arial"/>
-          <w:sz w:val="22"/>
-        </w:rPr>
-      </w:pPr>
-    </w:p>
-    <w:p>
-      <w:pPr>
-        <w:ind w:left="720"/>
-        <w:rPr>
-          <w:rFonts w:ascii="Arial" w:hAnsi="Arial" w:cs="Arial"/>
-          <w:sz w:val="22"/>
-        </w:rPr>
-      </w:pPr>
-    </w:p>
-    <w:p>
-      <w:pPr>
-        <w:ind w:left="720"/>
-        <w:rPr>
-          <w:rFonts w:ascii="Arial" w:hAnsi="Arial" w:cs="Arial"/>
-          <w:sz w:val="22"/>
-        </w:rPr>
-      </w:pPr>
-    </w:p>
-    <w:p>
-      <w:pPr>
-        <w:ind w:left="720"/>
-        <w:rPr>
-          <w:rFonts w:ascii="Arial" w:hAnsi="Arial" w:cs="Arial"/>
-          <w:sz w:val="22"/>
-        </w:rPr>
-      </w:pPr>
-    </w:p>
-    <w:p>
-      <w:pPr>
-        <w:ind w:left="720"/>
-        <w:rPr>
-          <w:rFonts w:ascii="Arial" w:hAnsi="Arial" w:cs="Arial"/>
-          <w:sz w:val="22"/>
-        </w:rPr>
-      </w:pPr>
-    </w:p>
-    <w:p>
-      <w:pPr>
-        <w:ind w:left="720"/>
-        <w:rPr>
-          <w:rFonts w:ascii="Arial" w:hAnsi="Arial" w:cs="Arial"/>
-          <w:sz w:val="22"/>
-        </w:rPr>
-      </w:pPr>
-    </w:p>
-    <w:p>
-      <w:pPr>
-        <w:ind w:left="720"/>
-        <w:rPr>
-          <w:rFonts w:ascii="Arial" w:hAnsi="Arial" w:cs="Arial"/>
-          <w:sz w:val="22"/>
-        </w:rPr>
-      </w:pPr>
-    </w:p>
-    <w:p>
-      <w:pPr>
-        <w:ind w:left="720"/>
-        <w:rPr>
-          <w:rFonts w:ascii="Arial" w:hAnsi="Arial" w:cs="Arial"/>
-          <w:sz w:val="22"/>
-        </w:rPr>
-      </w:pPr>
-    </w:p>
-    <w:p>
-      <w:pPr>
-        <w:ind w:left="720"/>
-        <w:jc w:val="center"/>
-        <w:rPr>
-          <w:rFonts w:ascii="Arial" w:hAnsi="Arial" w:cs="Arial"/>
-          <w:sz w:val="22"/>
-        </w:rPr>
-      </w:pPr>
-      <w:r>
-        <w:rPr>
-          <w:rFonts w:ascii="Arial" w:hAnsi="Arial" w:cs="Arial"/>
-          <w:sz w:val="22"/>
-        </w:rPr>
-        <w:t>Appendix</w:t>
-      </w:r>
     </w:p>
     <w:p>
       <w:pPr>
@@ -5232,23 +5437,41 @@
     <w:p>
       <w:pPr>
         <w:numPr>
-          <w:ilvl w:val="0"/>
+          <w:ilvl w:val="1"/>
           <w:numId w:val="27"/>
         </w:numPr>
-        <w:tabs>
-          <w:tab w:val="num" w:pos="720"/>
-        </w:tabs>
-        <w:rPr>
-          <w:rFonts w:ascii="Arial" w:hAnsi="Arial" w:cs="Arial"/>
-          <w:sz w:val="22"/>
-        </w:rPr>
-      </w:pPr>
-      <w:r>
-        <w:rPr>
-          <w:rFonts w:ascii="Arial" w:hAnsi="Arial" w:cs="Arial"/>
-          <w:sz w:val="22"/>
-        </w:rPr>
-        <w:t>Is there a specific model of PLC you think students should learn on?</w:t>
+        <w:rPr>
+          <w:rFonts w:ascii="Arial" w:hAnsi="Arial" w:cs="Arial"/>
+          <w:sz w:val="22"/>
+        </w:rPr>
+      </w:pPr>
+      <w:r>
+        <w:rPr>
+          <w:rFonts w:ascii="Arial" w:hAnsi="Arial" w:cs="Arial"/>
+          <w:sz w:val="22"/>
+        </w:rPr>
+        <w:t>D</w:t>
+      </w:r>
+      <w:r>
+        <w:rPr>
+          <w:rFonts w:ascii="Arial" w:hAnsi="Arial" w:cs="Arial"/>
+          <w:sz w:val="22"/>
+        </w:rPr>
+        <w:t xml:space="preserve">ifferent methods of inputs (voltage/current), signal </w:t>
+      </w:r>
+      <w:r>
+        <w:rPr>
+          <w:rFonts w:ascii="Arial" w:hAnsi="Arial" w:cs="Arial"/>
+          <w:sz w:val="22"/>
+        </w:rPr>
+        <w:t>conditioning</w:t>
+      </w:r>
+      <w:r>
+        <w:rPr>
+          <w:rFonts w:ascii="Arial" w:hAnsi="Arial" w:cs="Arial"/>
+          <w:sz w:val="22"/>
+        </w:rPr>
+        <w:t>, how to build P&amp;ID Diagram, understanding different phases of power</w:t>
       </w:r>
     </w:p>
     <w:p>
@@ -5270,7 +5493,26 @@
           <w:rFonts w:ascii="Arial" w:hAnsi="Arial" w:cs="Arial"/>
           <w:sz w:val="22"/>
         </w:rPr>
-        <w:t>What field devices would be most valuable for a student to use?</w:t>
+        <w:t>Is there a specific model of PLC you think students should learn on?</w:t>
+      </w:r>
+    </w:p>
+    <w:p>
+      <w:pPr>
+        <w:numPr>
+          <w:ilvl w:val="1"/>
+          <w:numId w:val="27"/>
+        </w:numPr>
+        <w:rPr>
+          <w:rFonts w:ascii="Arial" w:hAnsi="Arial" w:cs="Arial"/>
+          <w:sz w:val="22"/>
+        </w:rPr>
+      </w:pPr>
+      <w:r>
+        <w:rPr>
+          <w:rFonts w:ascii="Arial" w:hAnsi="Arial" w:cs="Arial"/>
+          <w:sz w:val="22"/>
+        </w:rPr>
+        <w:t>BRX</w:t>
       </w:r>
     </w:p>
     <w:p>
@@ -5292,7 +5534,61 @@
           <w:rFonts w:ascii="Arial" w:hAnsi="Arial" w:cs="Arial"/>
           <w:sz w:val="22"/>
         </w:rPr>
-        <w:t>If you were taking this course, what would you hope to get out of it? </w:t>
+        <w:t>What field devices would be most valuable for a student to use?</w:t>
+      </w:r>
+    </w:p>
+    <w:p>
+      <w:pPr>
+        <w:numPr>
+          <w:ilvl w:val="1"/>
+          <w:numId w:val="27"/>
+        </w:numPr>
+        <w:rPr>
+          <w:rFonts w:ascii="Arial" w:hAnsi="Arial" w:cs="Arial"/>
+          <w:sz w:val="22"/>
+        </w:rPr>
+      </w:pPr>
+      <w:r>
+        <w:rPr>
+          <w:rFonts w:ascii="Arial" w:hAnsi="Arial" w:cs="Arial"/>
+          <w:sz w:val="22"/>
+        </w:rPr>
+        <w:t xml:space="preserve">Load cells, Temperature sensors, </w:t>
+      </w:r>
+      <w:r>
+        <w:rPr>
+          <w:rFonts w:ascii="Arial" w:hAnsi="Arial" w:cs="Arial"/>
+          <w:sz w:val="22"/>
+        </w:rPr>
+        <w:t>S</w:t>
+      </w:r>
+      <w:r>
+        <w:rPr>
+          <w:rFonts w:ascii="Arial" w:hAnsi="Arial" w:cs="Arial"/>
+          <w:sz w:val="22"/>
+        </w:rPr>
+        <w:t xml:space="preserve">tepper </w:t>
+      </w:r>
+      <w:r>
+        <w:rPr>
+          <w:rFonts w:ascii="Arial" w:hAnsi="Arial" w:cs="Arial"/>
+          <w:sz w:val="22"/>
+        </w:rPr>
+        <w:t>M</w:t>
+      </w:r>
+      <w:r>
+        <w:rPr>
+          <w:rFonts w:ascii="Arial" w:hAnsi="Arial" w:cs="Arial"/>
+          <w:sz w:val="22"/>
+        </w:rPr>
+        <w:t>otors, VFD</w:t>
+      </w:r>
+      <w:r>
+        <w:rPr>
+          <w:rFonts w:ascii="Arial" w:hAnsi="Arial" w:cs="Arial"/>
+          <w:sz w:val="22"/>
+        </w:rPr>
+        <w:t>.</w:t>
       </w:r>
     </w:p>
     <w:p>
@@ -5314,7 +5610,26 @@
           <w:rFonts w:ascii="Arial" w:hAnsi="Arial" w:cs="Arial"/>
           <w:sz w:val="22"/>
         </w:rPr>
-        <w:t>How sturdy do we need to make this trainer? </w:t>
+        <w:t>If you were taking this course, what would you hope to get out of it?</w:t>
+      </w:r>
+    </w:p>
+    <w:p>
+      <w:pPr>
+        <w:numPr>
+          <w:ilvl w:val="1"/>
+          <w:numId w:val="27"/>
+        </w:numPr>
+        <w:rPr>
+          <w:rFonts w:ascii="Arial" w:hAnsi="Arial" w:cs="Arial"/>
+          <w:sz w:val="22"/>
+        </w:rPr>
+      </w:pPr>
+      <w:r>
+        <w:rPr>
+          <w:rFonts w:ascii="Arial" w:hAnsi="Arial" w:cs="Arial"/>
+          <w:sz w:val="22"/>
+        </w:rPr>
+        <w:t> </w:t>
       </w:r>
     </w:p>
     <w:p>
@@ -5336,8 +5651,20 @@
           <w:rFonts w:ascii="Arial" w:hAnsi="Arial" w:cs="Arial"/>
           <w:sz w:val="22"/>
         </w:rPr>
-        <w:t>What are some of the more difficult things to understand about PLCs?</w:t>
-      </w:r>
+        <w:t>How sturdy do we need to make this trainer? </w:t>
+      </w:r>
+    </w:p>
+    <w:p>
+      <w:pPr>
+        <w:numPr>
+          <w:ilvl w:val="1"/>
+          <w:numId w:val="27"/>
+        </w:numPr>
+        <w:rPr>
+          <w:rFonts w:ascii="Arial" w:hAnsi="Arial" w:cs="Arial"/>
+          <w:sz w:val="22"/>
+        </w:rPr>
+      </w:pPr>
     </w:p>
     <w:p>
       <w:pPr>
@@ -5358,7 +5685,26 @@
           <w:rFonts w:ascii="Arial" w:hAnsi="Arial" w:cs="Arial"/>
           <w:sz w:val="22"/>
         </w:rPr>
-        <w:t>What should be easily accessible on this trainer?</w:t>
+        <w:t>What are some of the more difficult things to understand about PLCs?</w:t>
+      </w:r>
+    </w:p>
+    <w:p>
+      <w:pPr>
+        <w:numPr>
+          <w:ilvl w:val="1"/>
+          <w:numId w:val="27"/>
+        </w:numPr>
+        <w:rPr>
+          <w:rFonts w:ascii="Arial" w:hAnsi="Arial" w:cs="Arial"/>
+          <w:sz w:val="22"/>
+        </w:rPr>
+      </w:pPr>
+      <w:r>
+        <w:rPr>
+          <w:rFonts w:ascii="Arial" w:hAnsi="Arial" w:cs="Arial"/>
+          <w:sz w:val="22"/>
+        </w:rPr>
+        <w:t>Choosing field devices that are compatible with the PLC and power</w:t>
       </w:r>
     </w:p>
     <w:p>
@@ -5380,7 +5726,26 @@
           <w:rFonts w:ascii="Arial" w:hAnsi="Arial" w:cs="Arial"/>
           <w:sz w:val="22"/>
         </w:rPr>
-        <w:t>What information would be useful to display on the HMI?</w:t>
+        <w:t>What should be easily accessible on this trainer?</w:t>
+      </w:r>
+    </w:p>
+    <w:p>
+      <w:pPr>
+        <w:numPr>
+          <w:ilvl w:val="1"/>
+          <w:numId w:val="27"/>
+        </w:numPr>
+        <w:rPr>
+          <w:rFonts w:ascii="Arial" w:hAnsi="Arial" w:cs="Arial"/>
+          <w:sz w:val="22"/>
+        </w:rPr>
+      </w:pPr>
+      <w:r>
+        <w:rPr>
+          <w:rFonts w:ascii="Arial" w:hAnsi="Arial" w:cs="Arial"/>
+          <w:sz w:val="22"/>
+        </w:rPr>
+        <w:t>Safety switches should be implemented to outputs that move easily accessible hookups to computers.</w:t>
       </w:r>
     </w:p>
     <w:p>
@@ -5402,8 +5767,20 @@
           <w:rFonts w:ascii="Arial" w:hAnsi="Arial" w:cs="Arial"/>
           <w:sz w:val="22"/>
         </w:rPr>
-        <w:t>What is the skill level needed to properly utilize a PLC?</w:t>
-      </w:r>
+        <w:t>What information would be useful to display on the HMI?</w:t>
+      </w:r>
+    </w:p>
+    <w:p>
+      <w:pPr>
+        <w:numPr>
+          <w:ilvl w:val="1"/>
+          <w:numId w:val="27"/>
+        </w:numPr>
+        <w:rPr>
+          <w:rFonts w:ascii="Arial" w:hAnsi="Arial" w:cs="Arial"/>
+          <w:sz w:val="22"/>
+        </w:rPr>
+      </w:pPr>
     </w:p>
     <w:p>
       <w:pPr>
@@ -5424,8 +5801,118 @@
           <w:rFonts w:ascii="Arial" w:hAnsi="Arial" w:cs="Arial"/>
           <w:sz w:val="22"/>
         </w:rPr>
+        <w:t>What is the skill level needed to properly utilize a PLC?</w:t>
+      </w:r>
+    </w:p>
+    <w:p>
+      <w:pPr>
+        <w:numPr>
+          <w:ilvl w:val="1"/>
+          <w:numId w:val="27"/>
+        </w:numPr>
+        <w:rPr>
+          <w:rFonts w:ascii="Arial" w:hAnsi="Arial" w:cs="Arial"/>
+          <w:sz w:val="22"/>
+        </w:rPr>
+      </w:pPr>
+    </w:p>
+    <w:p>
+      <w:pPr>
+        <w:numPr>
+          <w:ilvl w:val="0"/>
+          <w:numId w:val="27"/>
+        </w:numPr>
+        <w:tabs>
+          <w:tab w:val="num" w:pos="720"/>
+        </w:tabs>
+        <w:rPr>
+          <w:rFonts w:ascii="Arial" w:hAnsi="Arial" w:cs="Arial"/>
+          <w:sz w:val="22"/>
+        </w:rPr>
+      </w:pPr>
+      <w:r>
+        <w:rPr>
+          <w:rFonts w:ascii="Arial" w:hAnsi="Arial" w:cs="Arial"/>
+          <w:sz w:val="22"/>
+        </w:rPr>
         <w:t>What is the most important thing to remember when using a PLC?</w:t>
       </w:r>
+    </w:p>
+    <w:p>
+      <w:pPr>
+        <w:numPr>
+          <w:ilvl w:val="1"/>
+          <w:numId w:val="27"/>
+        </w:numPr>
+        <w:rPr>
+          <w:rFonts w:ascii="Arial" w:hAnsi="Arial" w:cs="Arial"/>
+          <w:sz w:val="22"/>
+        </w:rPr>
+      </w:pPr>
+    </w:p>
+    <w:p>
+      <w:pPr>
+        <w:numPr>
+          <w:ilvl w:val="0"/>
+          <w:numId w:val="27"/>
+        </w:numPr>
+        <w:rPr>
+          <w:rFonts w:ascii="Arial" w:hAnsi="Arial" w:cs="Arial"/>
+          <w:sz w:val="22"/>
+        </w:rPr>
+      </w:pPr>
+      <w:r>
+        <w:rPr>
+          <w:rFonts w:ascii="Arial" w:hAnsi="Arial" w:cs="Arial"/>
+          <w:sz w:val="22"/>
+        </w:rPr>
+        <w:t>How do you picture yourself interacting with the PLC Trainer? What buttons, switches, and indicators would you imagine?</w:t>
+      </w:r>
+    </w:p>
+    <w:p>
+      <w:pPr>
+        <w:numPr>
+          <w:ilvl w:val="1"/>
+          <w:numId w:val="27"/>
+        </w:numPr>
+        <w:rPr>
+          <w:rFonts w:ascii="Arial" w:hAnsi="Arial" w:cs="Arial"/>
+          <w:sz w:val="22"/>
+        </w:rPr>
+      </w:pPr>
+      <w:r>
+        <w:rPr>
+          <w:rFonts w:ascii="Arial" w:hAnsi="Arial" w:cs="Arial"/>
+          <w:sz w:val="22"/>
+        </w:rPr>
+        <w:t>On and off switches, dials, buttons, lights</w:t>
+      </w:r>
+    </w:p>
+    <w:p>
+      <w:pPr>
+        <w:ind w:left="1080"/>
+        <w:rPr>
+          <w:rFonts w:ascii="Arial" w:hAnsi="Arial" w:cs="Arial"/>
+          <w:sz w:val="22"/>
+        </w:rPr>
+      </w:pPr>
+    </w:p>
+    <w:p>
+      <w:pPr>
+        <w:rPr>
+          <w:rFonts w:ascii="Arial" w:hAnsi="Arial" w:cs="Arial"/>
+          <w:sz w:val="22"/>
+        </w:rPr>
+      </w:pPr>
+    </w:p>
+    <w:p>
+      <w:pPr>
+        <w:ind w:left="1080"/>
+        <w:rPr>
+          <w:rFonts w:ascii="Arial" w:hAnsi="Arial" w:cs="Arial"/>
+          <w:sz w:val="22"/>
+        </w:rPr>
+      </w:pPr>
     </w:p>
     <w:p>
       <w:pPr>
@@ -5555,6 +6042,43 @@
     </w:p>
     <w:p>
       <w:pPr>
+        <w:numPr>
+          <w:ilvl w:val="0"/>
+          <w:numId w:val="28"/>
+        </w:numPr>
+        <w:tabs>
+          <w:tab w:val="num" w:pos="720"/>
+        </w:tabs>
+        <w:rPr>
+          <w:rFonts w:ascii="Arial" w:hAnsi="Arial" w:cs="Arial"/>
+          <w:sz w:val="22"/>
+        </w:rPr>
+      </w:pPr>
+      <w:r>
+        <w:rPr>
+          <w:rFonts w:ascii="Arial" w:hAnsi="Arial" w:cs="Arial"/>
+          <w:sz w:val="22"/>
+        </w:rPr>
+        <w:t>How do you picture yourself interacting with the PLC Trainer? What buttons, switches, and indicators would you imagine?</w:t>
+      </w:r>
+    </w:p>
+    <w:p>
+      <w:pPr>
+        <w:numPr>
+          <w:ilvl w:val="0"/>
+          <w:numId w:val="28"/>
+        </w:numPr>
+        <w:tabs>
+          <w:tab w:val="num" w:pos="720"/>
+        </w:tabs>
+        <w:rPr>
+          <w:rFonts w:ascii="Arial" w:hAnsi="Arial" w:cs="Arial"/>
+          <w:sz w:val="22"/>
+        </w:rPr>
+      </w:pPr>
+    </w:p>
+    <w:p>
+      <w:pPr>
         <w:ind w:left="720"/>
         <w:rPr>
           <w:rFonts w:ascii="Arial" w:hAnsi="Arial" w:cs="Arial"/>
@@ -5604,6 +6128,7 @@
           <w:rFonts w:ascii="Arial" w:hAnsi="Arial" w:cs="Arial"/>
           <w:sz w:val="22"/>
         </w:rPr>
+        <w:lastRenderedPageBreak/>
         <w:t>What are the most important aspects of PLC’s that new graduates should be familiar with?</w:t>
       </w:r>
     </w:p>
@@ -6225,6 +6750,119 @@
     </w:lvl>
   </w:abstractNum>
   <w:abstractNum w:abstractNumId="1" w15:restartNumberingAfterBreak="0">
+    <w:nsid w:val="08BA6EC5"/>
+    <w:multiLevelType w:val="hybridMultilevel"/>
+    <w:tmpl w:val="F2C2AD12"/>
+    <w:lvl w:ilvl="0" w:tplc="04090001">
+      <w:start w:val="1"/>
+      <w:numFmt w:val="bullet"/>
+      <w:lvlText w:val=""/>
+      <w:lvlJc w:val="left"/>
+      <w:pPr>
+        <w:ind w:left="720" w:hanging="360"/>
+      </w:pPr>
+      <w:rPr>
+        <w:rFonts w:ascii="Symbol" w:hAnsi="Symbol" w:hint="default"/>
+      </w:rPr>
+    </w:lvl>
+    <w:lvl w:ilvl="1" w:tplc="04090003" w:tentative="1">
+      <w:start w:val="1"/>
+      <w:numFmt w:val="bullet"/>
+      <w:lvlText w:val="o"/>
+      <w:lvlJc w:val="left"/>
+      <w:pPr>
+        <w:ind w:left="1440" w:hanging="360"/>
+      </w:pPr>
+      <w:rPr>
+        <w:rFonts w:ascii="Courier New" w:hAnsi="Courier New" w:cs="Courier New" w:hint="default"/>
+      </w:rPr>
+    </w:lvl>
+    <w:lvl w:ilvl="2" w:tplc="04090005" w:tentative="1">
+      <w:start w:val="1"/>
+      <w:numFmt w:val="bullet"/>
+      <w:lvlText w:val=""/>
+      <w:lvlJc w:val="left"/>
+      <w:pPr>
+        <w:ind w:left="2160" w:hanging="360"/>
+      </w:pPr>
+      <w:rPr>
+        <w:rFonts w:ascii="Wingdings" w:hAnsi="Wingdings" w:hint="default"/>
+      </w:rPr>
+    </w:lvl>
+    <w:lvl w:ilvl="3" w:tplc="04090001" w:tentative="1">
+      <w:start w:val="1"/>
+      <w:numFmt w:val="bullet"/>
+      <w:lvlText w:val=""/>
+      <w:lvlJc w:val="left"/>
+      <w:pPr>
+        <w:ind w:left="2880" w:hanging="360"/>
+      </w:pPr>
+      <w:rPr>
+        <w:rFonts w:ascii="Symbol" w:hAnsi="Symbol" w:hint="default"/>
+      </w:rPr>
+    </w:lvl>
+    <w:lvl w:ilvl="4" w:tplc="04090003" w:tentative="1">
+      <w:start w:val="1"/>
+      <w:numFmt w:val="bullet"/>
+      <w:lvlText w:val="o"/>
+      <w:lvlJc w:val="left"/>
+      <w:pPr>
+        <w:ind w:left="3600" w:hanging="360"/>
+      </w:pPr>
+      <w:rPr>
+        <w:rFonts w:ascii="Courier New" w:hAnsi="Courier New" w:cs="Courier New" w:hint="default"/>
+      </w:rPr>
+    </w:lvl>
+    <w:lvl w:ilvl="5" w:tplc="04090005" w:tentative="1">
+      <w:start w:val="1"/>
+      <w:numFmt w:val="bullet"/>
+      <w:lvlText w:val=""/>
+      <w:lvlJc w:val="left"/>
+      <w:pPr>
+        <w:ind w:left="4320" w:hanging="360"/>
+      </w:pPr>
+      <w:rPr>
+        <w:rFonts w:ascii="Wingdings" w:hAnsi="Wingdings" w:hint="default"/>
+      </w:rPr>
+    </w:lvl>
+    <w:lvl w:ilvl="6" w:tplc="04090001" w:tentative="1">
+      <w:start w:val="1"/>
+      <w:numFmt w:val="bullet"/>
+      <w:lvlText w:val=""/>
+      <w:lvlJc w:val="left"/>
+      <w:pPr>
+        <w:ind w:left="5040" w:hanging="360"/>
+      </w:pPr>
+      <w:rPr>
+        <w:rFonts w:ascii="Symbol" w:hAnsi="Symbol" w:hint="default"/>
+      </w:rPr>
+    </w:lvl>
+    <w:lvl w:ilvl="7" w:tplc="04090003" w:tentative="1">
+      <w:start w:val="1"/>
+      <w:numFmt w:val="bullet"/>
+      <w:lvlText w:val="o"/>
+      <w:lvlJc w:val="left"/>
+      <w:pPr>
+        <w:ind w:left="5760" w:hanging="360"/>
+      </w:pPr>
+      <w:rPr>
+        <w:rFonts w:ascii="Courier New" w:hAnsi="Courier New" w:cs="Courier New" w:hint="default"/>
+      </w:rPr>
+    </w:lvl>
+    <w:lvl w:ilvl="8" w:tplc="04090005" w:tentative="1">
+      <w:start w:val="1"/>
+      <w:numFmt w:val="bullet"/>
+      <w:lvlText w:val=""/>
+      <w:lvlJc w:val="left"/>
+      <w:pPr>
+        <w:ind w:left="6480" w:hanging="360"/>
+      </w:pPr>
+      <w:rPr>
+        <w:rFonts w:ascii="Wingdings" w:hAnsi="Wingdings" w:hint="default"/>
+      </w:rPr>
+    </w:lvl>
+  </w:abstractNum>
+  <w:abstractNum w:abstractNumId="2" w15:restartNumberingAfterBreak="0">
     <w:nsid w:val="152615E0"/>
     <w:multiLevelType w:val="hybridMultilevel"/>
     <w:tmpl w:val="51AA610A"/>
@@ -6313,7 +6951,7 @@
       </w:pPr>
     </w:lvl>
   </w:abstractNum>
-  <w:abstractNum w:abstractNumId="2" w15:restartNumberingAfterBreak="0">
+  <w:abstractNum w:abstractNumId="3" w15:restartNumberingAfterBreak="0">
     <w:nsid w:val="15B27A14"/>
     <w:multiLevelType w:val="hybridMultilevel"/>
     <w:tmpl w:val="406019BC"/>
@@ -6402,7 +7040,7 @@
       </w:pPr>
     </w:lvl>
   </w:abstractNum>
-  <w:abstractNum w:abstractNumId="3" w15:restartNumberingAfterBreak="0">
+  <w:abstractNum w:abstractNumId="4" w15:restartNumberingAfterBreak="0">
     <w:nsid w:val="1DAE45B3"/>
     <w:multiLevelType w:val="hybridMultilevel"/>
     <w:tmpl w:val="B99E7FF4"/>
@@ -6492,7 +7130,7 @@
       </w:pPr>
     </w:lvl>
   </w:abstractNum>
-  <w:abstractNum w:abstractNumId="4" w15:restartNumberingAfterBreak="0">
+  <w:abstractNum w:abstractNumId="5" w15:restartNumberingAfterBreak="0">
     <w:nsid w:val="1F012521"/>
     <w:multiLevelType w:val="multilevel"/>
     <w:tmpl w:val="16922308"/>
@@ -6605,7 +7243,7 @@
       </w:pPr>
     </w:lvl>
   </w:abstractNum>
-  <w:abstractNum w:abstractNumId="5" w15:restartNumberingAfterBreak="0">
+  <w:abstractNum w:abstractNumId="6" w15:restartNumberingAfterBreak="0">
     <w:nsid w:val="200E7632"/>
     <w:multiLevelType w:val="hybridMultilevel"/>
     <w:tmpl w:val="48C643BE"/>
@@ -6691,7 +7329,7 @@
       </w:pPr>
     </w:lvl>
   </w:abstractNum>
-  <w:abstractNum w:abstractNumId="6" w15:restartNumberingAfterBreak="0">
+  <w:abstractNum w:abstractNumId="7" w15:restartNumberingAfterBreak="0">
     <w:nsid w:val="21FF5D60"/>
     <w:multiLevelType w:val="hybridMultilevel"/>
     <w:tmpl w:val="2DD48F0A"/>
@@ -6780,7 +7418,7 @@
       </w:pPr>
     </w:lvl>
   </w:abstractNum>
-  <w:abstractNum w:abstractNumId="7" w15:restartNumberingAfterBreak="0">
+  <w:abstractNum w:abstractNumId="8" w15:restartNumberingAfterBreak="0">
     <w:nsid w:val="2EF34BFE"/>
     <w:multiLevelType w:val="multilevel"/>
     <w:tmpl w:val="48C643BE"/>
@@ -6866,7 +7504,7 @@
       </w:pPr>
     </w:lvl>
   </w:abstractNum>
-  <w:abstractNum w:abstractNumId="8" w15:restartNumberingAfterBreak="0">
+  <w:abstractNum w:abstractNumId="9" w15:restartNumberingAfterBreak="0">
     <w:nsid w:val="306139EF"/>
     <w:multiLevelType w:val="hybridMultilevel"/>
     <w:tmpl w:val="20D4D572"/>
@@ -6955,7 +7593,7 @@
       </w:pPr>
     </w:lvl>
   </w:abstractNum>
-  <w:abstractNum w:abstractNumId="9" w15:restartNumberingAfterBreak="0">
+  <w:abstractNum w:abstractNumId="10" w15:restartNumberingAfterBreak="0">
     <w:nsid w:val="32B17C55"/>
     <w:multiLevelType w:val="hybridMultilevel"/>
     <w:tmpl w:val="2DD48F0A"/>
@@ -7044,7 +7682,7 @@
       </w:pPr>
     </w:lvl>
   </w:abstractNum>
-  <w:abstractNum w:abstractNumId="10" w15:restartNumberingAfterBreak="0">
+  <w:abstractNum w:abstractNumId="11" w15:restartNumberingAfterBreak="0">
     <w:nsid w:val="34CB1E0F"/>
     <w:multiLevelType w:val="hybridMultilevel"/>
     <w:tmpl w:val="B22E0CB8"/>
@@ -7133,7 +7771,7 @@
       </w:pPr>
     </w:lvl>
   </w:abstractNum>
-  <w:abstractNum w:abstractNumId="11" w15:restartNumberingAfterBreak="0">
+  <w:abstractNum w:abstractNumId="12" w15:restartNumberingAfterBreak="0">
     <w:nsid w:val="351A7077"/>
     <w:multiLevelType w:val="hybridMultilevel"/>
     <w:tmpl w:val="5F304BE0"/>
@@ -7222,7 +7860,7 @@
       </w:pPr>
     </w:lvl>
   </w:abstractNum>
-  <w:abstractNum w:abstractNumId="12" w15:restartNumberingAfterBreak="0">
+  <w:abstractNum w:abstractNumId="13" w15:restartNumberingAfterBreak="0">
     <w:nsid w:val="3A841255"/>
     <w:multiLevelType w:val="hybridMultilevel"/>
     <w:tmpl w:val="4DB8E596"/>
@@ -7311,7 +7949,7 @@
       </w:pPr>
     </w:lvl>
   </w:abstractNum>
-  <w:abstractNum w:abstractNumId="13" w15:restartNumberingAfterBreak="0">
+  <w:abstractNum w:abstractNumId="14" w15:restartNumberingAfterBreak="0">
     <w:nsid w:val="3DEB1AF4"/>
     <w:multiLevelType w:val="hybridMultilevel"/>
     <w:tmpl w:val="934AE5EE"/>
@@ -7424,7 +8062,7 @@
       </w:rPr>
     </w:lvl>
   </w:abstractNum>
-  <w:abstractNum w:abstractNumId="14" w15:restartNumberingAfterBreak="0">
+  <w:abstractNum w:abstractNumId="15" w15:restartNumberingAfterBreak="0">
     <w:nsid w:val="42E4592F"/>
     <w:multiLevelType w:val="multilevel"/>
     <w:tmpl w:val="6D6E7EF2"/>
@@ -7573,7 +8211,7 @@
       </w:rPr>
     </w:lvl>
   </w:abstractNum>
-  <w:abstractNum w:abstractNumId="15" w15:restartNumberingAfterBreak="0">
+  <w:abstractNum w:abstractNumId="16" w15:restartNumberingAfterBreak="0">
     <w:nsid w:val="50947712"/>
     <w:multiLevelType w:val="hybridMultilevel"/>
     <w:tmpl w:val="5802D7E0"/>
@@ -7662,7 +8300,7 @@
       </w:pPr>
     </w:lvl>
   </w:abstractNum>
-  <w:abstractNum w:abstractNumId="16" w15:restartNumberingAfterBreak="0">
+  <w:abstractNum w:abstractNumId="17" w15:restartNumberingAfterBreak="0">
     <w:nsid w:val="52D20533"/>
     <w:multiLevelType w:val="hybridMultilevel"/>
     <w:tmpl w:val="D988F488"/>
@@ -7751,7 +8389,7 @@
       </w:pPr>
     </w:lvl>
   </w:abstractNum>
-  <w:abstractNum w:abstractNumId="17" w15:restartNumberingAfterBreak="0">
+  <w:abstractNum w:abstractNumId="18" w15:restartNumberingAfterBreak="0">
     <w:nsid w:val="562169FB"/>
     <w:multiLevelType w:val="hybridMultilevel"/>
     <w:tmpl w:val="41106E86"/>
@@ -7840,7 +8478,7 @@
       </w:pPr>
     </w:lvl>
   </w:abstractNum>
-  <w:abstractNum w:abstractNumId="18" w15:restartNumberingAfterBreak="0">
+  <w:abstractNum w:abstractNumId="19" w15:restartNumberingAfterBreak="0">
     <w:nsid w:val="56401A2D"/>
     <w:multiLevelType w:val="hybridMultilevel"/>
     <w:tmpl w:val="BA2822A0"/>
@@ -7929,7 +8567,7 @@
       </w:pPr>
     </w:lvl>
   </w:abstractNum>
-  <w:abstractNum w:abstractNumId="19" w15:restartNumberingAfterBreak="0">
+  <w:abstractNum w:abstractNumId="20" w15:restartNumberingAfterBreak="0">
     <w:nsid w:val="57B5759B"/>
     <w:multiLevelType w:val="hybridMultilevel"/>
     <w:tmpl w:val="E452AB20"/>
@@ -8042,7 +8680,7 @@
       </w:rPr>
     </w:lvl>
   </w:abstractNum>
-  <w:abstractNum w:abstractNumId="20" w15:restartNumberingAfterBreak="0">
+  <w:abstractNum w:abstractNumId="21" w15:restartNumberingAfterBreak="0">
     <w:nsid w:val="57DA7E59"/>
     <w:multiLevelType w:val="hybridMultilevel"/>
     <w:tmpl w:val="A556882E"/>
@@ -8155,7 +8793,7 @@
       </w:rPr>
     </w:lvl>
   </w:abstractNum>
-  <w:abstractNum w:abstractNumId="21" w15:restartNumberingAfterBreak="0">
+  <w:abstractNum w:abstractNumId="22" w15:restartNumberingAfterBreak="0">
     <w:nsid w:val="5D1E183D"/>
     <w:multiLevelType w:val="hybridMultilevel"/>
     <w:tmpl w:val="78468328"/>
@@ -8244,10 +8882,10 @@
       </w:pPr>
     </w:lvl>
   </w:abstractNum>
-  <w:abstractNum w:abstractNumId="22" w15:restartNumberingAfterBreak="0">
+  <w:abstractNum w:abstractNumId="23" w15:restartNumberingAfterBreak="0">
     <w:nsid w:val="5E1B071D"/>
     <w:multiLevelType w:val="multilevel"/>
-    <w:tmpl w:val="31F4E2EE"/>
+    <w:tmpl w:val="B298DE4E"/>
     <w:lvl w:ilvl="0">
       <w:start w:val="1"/>
       <w:numFmt w:val="decimal"/>
@@ -8260,17 +8898,17 @@
         <w:ind w:left="1440" w:hanging="360"/>
       </w:pPr>
     </w:lvl>
-    <w:lvl w:ilvl="1" w:tentative="1">
-      <w:start w:val="1"/>
-      <w:numFmt w:val="decimal"/>
-      <w:lvlText w:val="%2."/>
-      <w:lvlJc w:val="left"/>
-      <w:pPr>
-        <w:tabs>
-          <w:tab w:val="num" w:pos="2160"/>
-        </w:tabs>
+    <w:lvl w:ilvl="1">
+      <w:start w:val="1"/>
+      <w:numFmt w:val="bullet"/>
+      <w:lvlText w:val=""/>
+      <w:lvlJc w:val="left"/>
+      <w:pPr>
         <w:ind w:left="2160" w:hanging="360"/>
       </w:pPr>
+      <w:rPr>
+        <w:rFonts w:ascii="Symbol" w:hAnsi="Symbol" w:hint="default"/>
+      </w:rPr>
     </w:lvl>
     <w:lvl w:ilvl="2" w:tentative="1">
       <w:start w:val="1"/>
@@ -8357,7 +8995,7 @@
       </w:pPr>
     </w:lvl>
   </w:abstractNum>
-  <w:abstractNum w:abstractNumId="23" w15:restartNumberingAfterBreak="0">
+  <w:abstractNum w:abstractNumId="24" w15:restartNumberingAfterBreak="0">
     <w:nsid w:val="5E7C109B"/>
     <w:multiLevelType w:val="hybridMultilevel"/>
     <w:tmpl w:val="1CA4109C"/>
@@ -8470,7 +9108,7 @@
       </w:rPr>
     </w:lvl>
   </w:abstractNum>
-  <w:abstractNum w:abstractNumId="24" w15:restartNumberingAfterBreak="0">
+  <w:abstractNum w:abstractNumId="25" w15:restartNumberingAfterBreak="0">
     <w:nsid w:val="5F3A0DE5"/>
     <w:multiLevelType w:val="hybridMultilevel"/>
     <w:tmpl w:val="BD0A9C76"/>
@@ -8583,7 +9221,7 @@
       </w:rPr>
     </w:lvl>
   </w:abstractNum>
-  <w:abstractNum w:abstractNumId="25" w15:restartNumberingAfterBreak="0">
+  <w:abstractNum w:abstractNumId="26" w15:restartNumberingAfterBreak="0">
     <w:nsid w:val="5F521C6B"/>
     <w:multiLevelType w:val="hybridMultilevel"/>
     <w:tmpl w:val="FC82AF78"/>
@@ -8696,7 +9334,7 @@
       </w:rPr>
     </w:lvl>
   </w:abstractNum>
-  <w:abstractNum w:abstractNumId="26" w15:restartNumberingAfterBreak="0">
+  <w:abstractNum w:abstractNumId="27" w15:restartNumberingAfterBreak="0">
     <w:nsid w:val="694716A0"/>
     <w:multiLevelType w:val="hybridMultilevel"/>
     <w:tmpl w:val="C8D06748"/>
@@ -8785,7 +9423,7 @@
       </w:pPr>
     </w:lvl>
   </w:abstractNum>
-  <w:abstractNum w:abstractNumId="27" w15:restartNumberingAfterBreak="0">
+  <w:abstractNum w:abstractNumId="28" w15:restartNumberingAfterBreak="0">
     <w:nsid w:val="6CBA70F3"/>
     <w:multiLevelType w:val="hybridMultilevel"/>
     <w:tmpl w:val="B22E0CB8"/>
@@ -8874,7 +9512,7 @@
       </w:pPr>
     </w:lvl>
   </w:abstractNum>
-  <w:abstractNum w:abstractNumId="28" w15:restartNumberingAfterBreak="0">
+  <w:abstractNum w:abstractNumId="29" w15:restartNumberingAfterBreak="0">
     <w:nsid w:val="777337D9"/>
     <w:multiLevelType w:val="hybridMultilevel"/>
     <w:tmpl w:val="5FEE805E"/>
@@ -8963,92 +9601,211 @@
       </w:pPr>
     </w:lvl>
   </w:abstractNum>
+  <w:abstractNum w:abstractNumId="30" w15:restartNumberingAfterBreak="0">
+    <w:nsid w:val="7AD048A3"/>
+    <w:multiLevelType w:val="hybridMultilevel"/>
+    <w:tmpl w:val="C2C0C3E2"/>
+    <w:lvl w:ilvl="0" w:tplc="04090001">
+      <w:start w:val="1"/>
+      <w:numFmt w:val="bullet"/>
+      <w:lvlText w:val=""/>
+      <w:lvlJc w:val="left"/>
+      <w:pPr>
+        <w:ind w:left="1080" w:hanging="360"/>
+      </w:pPr>
+      <w:rPr>
+        <w:rFonts w:ascii="Symbol" w:hAnsi="Symbol" w:hint="default"/>
+      </w:rPr>
+    </w:lvl>
+    <w:lvl w:ilvl="1" w:tplc="04090003" w:tentative="1">
+      <w:start w:val="1"/>
+      <w:numFmt w:val="bullet"/>
+      <w:lvlText w:val="o"/>
+      <w:lvlJc w:val="left"/>
+      <w:pPr>
+        <w:ind w:left="1800" w:hanging="360"/>
+      </w:pPr>
+      <w:rPr>
+        <w:rFonts w:ascii="Courier New" w:hAnsi="Courier New" w:cs="Courier New" w:hint="default"/>
+      </w:rPr>
+    </w:lvl>
+    <w:lvl w:ilvl="2" w:tplc="04090005" w:tentative="1">
+      <w:start w:val="1"/>
+      <w:numFmt w:val="bullet"/>
+      <w:lvlText w:val=""/>
+      <w:lvlJc w:val="left"/>
+      <w:pPr>
+        <w:ind w:left="2520" w:hanging="360"/>
+      </w:pPr>
+      <w:rPr>
+        <w:rFonts w:ascii="Wingdings" w:hAnsi="Wingdings" w:hint="default"/>
+      </w:rPr>
+    </w:lvl>
+    <w:lvl w:ilvl="3" w:tplc="04090001" w:tentative="1">
+      <w:start w:val="1"/>
+      <w:numFmt w:val="bullet"/>
+      <w:lvlText w:val=""/>
+      <w:lvlJc w:val="left"/>
+      <w:pPr>
+        <w:ind w:left="3240" w:hanging="360"/>
+      </w:pPr>
+      <w:rPr>
+        <w:rFonts w:ascii="Symbol" w:hAnsi="Symbol" w:hint="default"/>
+      </w:rPr>
+    </w:lvl>
+    <w:lvl w:ilvl="4" w:tplc="04090003" w:tentative="1">
+      <w:start w:val="1"/>
+      <w:numFmt w:val="bullet"/>
+      <w:lvlText w:val="o"/>
+      <w:lvlJc w:val="left"/>
+      <w:pPr>
+        <w:ind w:left="3960" w:hanging="360"/>
+      </w:pPr>
+      <w:rPr>
+        <w:rFonts w:ascii="Courier New" w:hAnsi="Courier New" w:cs="Courier New" w:hint="default"/>
+      </w:rPr>
+    </w:lvl>
+    <w:lvl w:ilvl="5" w:tplc="04090005" w:tentative="1">
+      <w:start w:val="1"/>
+      <w:numFmt w:val="bullet"/>
+      <w:lvlText w:val=""/>
+      <w:lvlJc w:val="left"/>
+      <w:pPr>
+        <w:ind w:left="4680" w:hanging="360"/>
+      </w:pPr>
+      <w:rPr>
+        <w:rFonts w:ascii="Wingdings" w:hAnsi="Wingdings" w:hint="default"/>
+      </w:rPr>
+    </w:lvl>
+    <w:lvl w:ilvl="6" w:tplc="04090001" w:tentative="1">
+      <w:start w:val="1"/>
+      <w:numFmt w:val="bullet"/>
+      <w:lvlText w:val=""/>
+      <w:lvlJc w:val="left"/>
+      <w:pPr>
+        <w:ind w:left="5400" w:hanging="360"/>
+      </w:pPr>
+      <w:rPr>
+        <w:rFonts w:ascii="Symbol" w:hAnsi="Symbol" w:hint="default"/>
+      </w:rPr>
+    </w:lvl>
+    <w:lvl w:ilvl="7" w:tplc="04090003" w:tentative="1">
+      <w:start w:val="1"/>
+      <w:numFmt w:val="bullet"/>
+      <w:lvlText w:val="o"/>
+      <w:lvlJc w:val="left"/>
+      <w:pPr>
+        <w:ind w:left="6120" w:hanging="360"/>
+      </w:pPr>
+      <w:rPr>
+        <w:rFonts w:ascii="Courier New" w:hAnsi="Courier New" w:cs="Courier New" w:hint="default"/>
+      </w:rPr>
+    </w:lvl>
+    <w:lvl w:ilvl="8" w:tplc="04090005" w:tentative="1">
+      <w:start w:val="1"/>
+      <w:numFmt w:val="bullet"/>
+      <w:lvlText w:val=""/>
+      <w:lvlJc w:val="left"/>
+      <w:pPr>
+        <w:ind w:left="6840" w:hanging="360"/>
+      </w:pPr>
+      <w:rPr>
+        <w:rFonts w:ascii="Wingdings" w:hAnsi="Wingdings" w:hint="default"/>
+      </w:rPr>
+    </w:lvl>
+  </w:abstractNum>
   <w:num w:numId="1" w16cid:durableId="1423723325">
-    <w:abstractNumId w:val="5"/>
+    <w:abstractNumId w:val="6"/>
   </w:num>
   <w:num w:numId="2" w16cid:durableId="1652102109">
+    <w:abstractNumId w:val="8"/>
+  </w:num>
+  <w:num w:numId="3" w16cid:durableId="895555969">
+    <w:abstractNumId w:val="12"/>
+  </w:num>
+  <w:num w:numId="4" w16cid:durableId="1399286827">
+    <w:abstractNumId w:val="3"/>
+  </w:num>
+  <w:num w:numId="5" w16cid:durableId="1638340766">
+    <w:abstractNumId w:val="9"/>
+  </w:num>
+  <w:num w:numId="6" w16cid:durableId="1146818025">
+    <w:abstractNumId w:val="4"/>
+  </w:num>
+  <w:num w:numId="7" w16cid:durableId="1809275239">
+    <w:abstractNumId w:val="29"/>
+  </w:num>
+  <w:num w:numId="8" w16cid:durableId="1943487726">
+    <w:abstractNumId w:val="20"/>
+  </w:num>
+  <w:num w:numId="9" w16cid:durableId="442310290">
+    <w:abstractNumId w:val="13"/>
+  </w:num>
+  <w:num w:numId="10" w16cid:durableId="1322732625">
+    <w:abstractNumId w:val="11"/>
+  </w:num>
+  <w:num w:numId="11" w16cid:durableId="329918164">
+    <w:abstractNumId w:val="28"/>
+  </w:num>
+  <w:num w:numId="12" w16cid:durableId="1836143313">
     <w:abstractNumId w:val="7"/>
   </w:num>
-  <w:num w:numId="3" w16cid:durableId="895555969">
-    <w:abstractNumId w:val="11"/>
-  </w:num>
-  <w:num w:numId="4" w16cid:durableId="1399286827">
-    <w:abstractNumId w:val="2"/>
-  </w:num>
-  <w:num w:numId="5" w16cid:durableId="1638340766">
-    <w:abstractNumId w:val="8"/>
-  </w:num>
-  <w:num w:numId="6" w16cid:durableId="1146818025">
-    <w:abstractNumId w:val="3"/>
-  </w:num>
-  <w:num w:numId="7" w16cid:durableId="1809275239">
-    <w:abstractNumId w:val="28"/>
-  </w:num>
-  <w:num w:numId="8" w16cid:durableId="1943487726">
-    <w:abstractNumId w:val="19"/>
-  </w:num>
-  <w:num w:numId="9" w16cid:durableId="442310290">
-    <w:abstractNumId w:val="12"/>
-  </w:num>
-  <w:num w:numId="10" w16cid:durableId="1322732625">
+  <w:num w:numId="13" w16cid:durableId="1329479481">
     <w:abstractNumId w:val="10"/>
   </w:num>
-  <w:num w:numId="11" w16cid:durableId="329918164">
-    <w:abstractNumId w:val="27"/>
-  </w:num>
-  <w:num w:numId="12" w16cid:durableId="1836143313">
-    <w:abstractNumId w:val="6"/>
-  </w:num>
-  <w:num w:numId="13" w16cid:durableId="1329479481">
-    <w:abstractNumId w:val="9"/>
-  </w:num>
   <w:num w:numId="14" w16cid:durableId="375855746">
-    <w:abstractNumId w:val="1"/>
+    <w:abstractNumId w:val="2"/>
   </w:num>
   <w:num w:numId="15" w16cid:durableId="959409931">
     <w:abstractNumId w:val="0"/>
   </w:num>
   <w:num w:numId="16" w16cid:durableId="1417479539">
+    <w:abstractNumId w:val="25"/>
+  </w:num>
+  <w:num w:numId="17" w16cid:durableId="344786803">
+    <w:abstractNumId w:val="16"/>
+  </w:num>
+  <w:num w:numId="18" w16cid:durableId="1736314227">
+    <w:abstractNumId w:val="27"/>
+  </w:num>
+  <w:num w:numId="19" w16cid:durableId="820850437">
+    <w:abstractNumId w:val="19"/>
+  </w:num>
+  <w:num w:numId="20" w16cid:durableId="652687222">
+    <w:abstractNumId w:val="14"/>
+  </w:num>
+  <w:num w:numId="21" w16cid:durableId="247622888">
+    <w:abstractNumId w:val="17"/>
+  </w:num>
+  <w:num w:numId="22" w16cid:durableId="699624071">
+    <w:abstractNumId w:val="21"/>
+  </w:num>
+  <w:num w:numId="23" w16cid:durableId="1539390204">
+    <w:abstractNumId w:val="22"/>
+  </w:num>
+  <w:num w:numId="24" w16cid:durableId="1958951652">
+    <w:abstractNumId w:val="18"/>
+  </w:num>
+  <w:num w:numId="25" w16cid:durableId="1201237461">
     <w:abstractNumId w:val="24"/>
   </w:num>
-  <w:num w:numId="17" w16cid:durableId="344786803">
+  <w:num w:numId="26" w16cid:durableId="1816992121">
+    <w:abstractNumId w:val="26"/>
+  </w:num>
+  <w:num w:numId="27" w16cid:durableId="924260763">
+    <w:abstractNumId w:val="23"/>
+  </w:num>
+  <w:num w:numId="28" w16cid:durableId="879979485">
+    <w:abstractNumId w:val="5"/>
+  </w:num>
+  <w:num w:numId="29" w16cid:durableId="1946763299">
     <w:abstractNumId w:val="15"/>
   </w:num>
-  <w:num w:numId="18" w16cid:durableId="1736314227">
-    <w:abstractNumId w:val="26"/>
+  <w:num w:numId="30" w16cid:durableId="1924411608">
+    <w:abstractNumId w:val="1"/>
   </w:num>
-  <w:num w:numId="19" w16cid:durableId="820850437">
-    <w:abstractNumId w:val="18"/>
-  </w:num>
-  <w:num w:numId="20" w16cid:durableId="652687222">
-    <w:abstractNumId w:val="13"/>
-  </w:num>
-  <w:num w:numId="21" w16cid:durableId="247622888">
-    <w:abstractNumId w:val="16"/>
-  </w:num>
-  <w:num w:numId="22" w16cid:durableId="699624071">
-    <w:abstractNumId w:val="20"/>
-  </w:num>
-  <w:num w:numId="23" w16cid:durableId="1539390204">
-    <w:abstractNumId w:val="21"/>
-  </w:num>
-  <w:num w:numId="24" w16cid:durableId="1958951652">
-    <w:abstractNumId w:val="17"/>
-  </w:num>
-  <w:num w:numId="25" w16cid:durableId="1201237461">
-    <w:abstractNumId w:val="23"/>
-  </w:num>
-  <w:num w:numId="26" w16cid:durableId="1816992121">
-    <w:abstractNumId w:val="25"/>
-  </w:num>
-  <w:num w:numId="27" w16cid:durableId="924260763">
-    <w:abstractNumId w:val="22"/>
-  </w:num>
-  <w:num w:numId="28" w16cid:durableId="879979485">
-    <w:abstractNumId w:val="4"/>
-  </w:num>
-  <w:num w:numId="29" w16cid:durableId="1946763299">
-    <w:abstractNumId w:val="14"/>
+  <w:num w:numId="31" w16cid:durableId="2014213504">
+    <w:abstractNumId w:val="30"/>
   </w:num>
 </w:numbering>
 </file>

</xml_diff>